<commit_message>
add photos for addActivity
</commit_message>
<xml_diff>
--- a/project/interface.docx
+++ b/project/interface.docx
@@ -10467,13 +10467,6 @@
         <w:t xml:space="preserve">/**</w:t>
       </w:r>
       <w:r>
-        <w:rPr>
-          <w:rStyle w:val="NormalTok"/>
-        </w:rPr>
-        <w:t xml:space="preserve">-</w:t>
-      </w:r>
-      <w:r>
         <w:br/>
       </w:r>
       <w:r>
@@ -10504,8 +10497,7 @@
         <w:rPr>
           <w:rStyle w:val="NormalTok"/>
         </w:rPr>
-        <w:t xml:space="preserve">id-</w:t>
+        <w:t xml:space="preserve">id</w:t>
       </w:r>
       <w:r>
         <w:br/>
@@ -10556,8 +10548,7 @@
         <w:rPr>
           <w:rStyle w:val="NormalTok"/>
         </w:rPr>
-        <w:t xml:space="preserve">empty-</w:t>
+        <w:t xml:space="preserve">empty</w:t>
       </w:r>
       <w:r>
         <w:br/>
@@ -10599,13 +10590,6 @@
         <w:t xml:space="preserve">获取当前用户的粉丝列表</w:t>
       </w:r>
       <w:r>
-        <w:rPr>
-          <w:rStyle w:val="NormalTok"/>
-        </w:rPr>
-        <w:t xml:space="preserve">-</w:t>
-      </w:r>
-      <w:r>
         <w:br/>
       </w:r>
       <w:r>
@@ -10621,13 +10605,6 @@
         <w:t xml:space="preserve">*/</w:t>
       </w:r>
       <w:r>
-        <w:rPr>
-          <w:rStyle w:val="NormalTok"/>
-        </w:rPr>
-        <w:t xml:space="preserve">-</w:t>
-      </w:r>
-      <w:r>
         <w:br/>
       </w:r>
       <w:r>
@@ -10658,8 +10635,7 @@
         <w:rPr>
           <w:rStyle w:val="NormalTok"/>
         </w:rPr>
-        <w:t xml:space="preserve">)-</w:t>
+        <w:t xml:space="preserve">)</w:t>
       </w:r>
       <w:r>
         <w:br/>
@@ -10716,8 +10692,7 @@
         <w:rPr>
           <w:rStyle w:val="NormalTok"/>
         </w:rPr>
-        <w:t xml:space="preserve"> id) {-</w:t>
+        <w:t xml:space="preserve"> id) {</w:t>
       </w:r>
       <w:r>
         <w:br/>
@@ -10750,8 +10725,7 @@
         <w:rPr>
           <w:rStyle w:val="NormalTok"/>
         </w:rPr>
-        <w:t xml:space="preserve">(id);-</w:t>
+        <w:t xml:space="preserve">(id);</w:t>
       </w:r>
       <w:r>
         <w:br/>
@@ -10820,18 +10794,16 @@
         <w:rPr>
           <w:rStyle w:val="NormalTok"/>
         </w:rPr>
-        <w:t xml:space="preserve">;-</w:t>
-      </w:r>
-      <w:r>
-        <w:br/>
-      </w:r>
-      <w:r>
-        <w:rPr>
-          <w:rStyle w:val="NormalTok"/>
-        </w:rPr>
-        <w:t xml:space="preserve">    }-</w:t>
+        <w:t xml:space="preserve">;</w:t>
+      </w:r>
+      <w:r>
+        <w:br/>
+      </w:r>
+      <w:r>
+        <w:rPr>
+          <w:rStyle w:val="NormalTok"/>
+        </w:rPr>
+        <w:t xml:space="preserve">    }</w:t>
       </w:r>
       <w:r>
         <w:br/>
@@ -10845,7 +10817,7 @@
     </w:p>
     <w:bookmarkEnd w:id="39"/>
     <w:bookmarkEnd w:id="40"/>
-    <w:bookmarkStart w:id="50" w:name="header-n44"/>
+    <w:bookmarkStart w:id="50" w:name="header-n43"/>
     <w:p>
       <w:pPr>
         <w:pStyle w:val="Heading1"/>
@@ -11327,7 +11299,7 @@
         <w:t xml:space="preserve">    ActivityService activityService;</w:t>
       </w:r>
     </w:p>
-    <w:bookmarkStart w:id="41" w:name="header-n46"/>
+    <w:bookmarkStart w:id="41" w:name="header-n45"/>
     <w:p>
       <w:pPr>
         <w:pStyle w:val="Heading2"/>
@@ -11621,7 +11593,7 @@
       </w:r>
     </w:p>
     <w:bookmarkEnd w:id="41"/>
-    <w:bookmarkStart w:id="42" w:name="header-n48"/>
+    <w:bookmarkStart w:id="42" w:name="header-n47"/>
     <w:p>
       <w:pPr>
         <w:pStyle w:val="Heading2"/>
@@ -12221,7 +12193,7 @@
       </w:r>
     </w:p>
     <w:bookmarkEnd w:id="42"/>
-    <w:bookmarkStart w:id="43" w:name="header-n50"/>
+    <w:bookmarkStart w:id="43" w:name="header-n49"/>
     <w:p>
       <w:pPr>
         <w:pStyle w:val="Heading2"/>
@@ -12701,7 +12673,7 @@
       </w:r>
     </w:p>
     <w:bookmarkEnd w:id="43"/>
-    <w:bookmarkStart w:id="44" w:name="header-n52"/>
+    <w:bookmarkStart w:id="44" w:name="header-n51"/>
     <w:p>
       <w:pPr>
         <w:pStyle w:val="Heading2"/>
@@ -13274,7 +13246,7 @@
       </w:r>
     </w:p>
     <w:bookmarkEnd w:id="44"/>
-    <w:bookmarkStart w:id="45" w:name="header-n54"/>
+    <w:bookmarkStart w:id="45" w:name="header-n53"/>
     <w:p>
       <w:pPr>
         <w:pStyle w:val="Heading2"/>
@@ -13955,7 +13927,7 @@
       </w:r>
     </w:p>
     <w:bookmarkEnd w:id="45"/>
-    <w:bookmarkStart w:id="46" w:name="header-n56"/>
+    <w:bookmarkStart w:id="46" w:name="header-n55"/>
     <w:p>
       <w:pPr>
         <w:pStyle w:val="Heading2"/>
@@ -14534,7 +14506,7 @@
       </w:r>
     </w:p>
     <w:bookmarkEnd w:id="46"/>
-    <w:bookmarkStart w:id="47" w:name="header-n58"/>
+    <w:bookmarkStart w:id="47" w:name="header-n57"/>
     <w:p>
       <w:pPr>
         <w:pStyle w:val="Heading2"/>
@@ -14560,6 +14532,13 @@
         <w:t xml:space="preserve">/**</w:t>
       </w:r>
       <w:r>
+        <w:rPr>
+          <w:rStyle w:val="NormalTok"/>
+        </w:rPr>
+        <w:t xml:space="preserve">+</w:t>
+      </w:r>
+      <w:r>
         <w:br/>
       </w:r>
       <w:r>
@@ -14578,6 +14557,128 @@
         <w:rPr>
           <w:rStyle w:val="AnnotationTok"/>
         </w:rPr>
+        <w:t xml:space="preserve">@param files </w:t>
+      </w:r>
+      <w:r>
+        <w:rPr>
+          <w:rStyle w:val="NormalTok"/>
+        </w:rPr>
+        <w:t xml:space="preserve">             </w:t>
+      </w:r>
+      <w:r>
+        <w:rPr>
+          <w:rStyle w:val="CommentTok"/>
+        </w:rPr>
+        <w:t xml:space="preserve">客户端传递若干</w:t>
+      </w:r>
+      <w:r>
+        <w:rPr>
+          <w:rStyle w:val="NormalTok"/>
+        </w:rPr>
+        <w:t xml:space="preserve">MultipartFile</w:t>
+      </w:r>
+      <w:r>
+        <w:rPr>
+          <w:rStyle w:val="CommentTok"/>
+        </w:rPr>
+        <w:t xml:space="preserve">文件，要求请求的参数名字都</w:t>
+      </w:r>
+      <w:r>
+        <w:rPr>
+          <w:rStyle w:val="NormalTok"/>
+        </w:rPr>
+        <w:t xml:space="preserve">+</w:t>
+      </w:r>
+      <w:r>
+        <w:br/>
+      </w:r>
+      <w:r>
+        <w:rPr>
+          <w:rStyle w:val="NormalTok"/>
+        </w:rPr>
+        <w:t xml:space="preserve">     </w:t>
+      </w:r>
+      <w:r>
+        <w:rPr>
+          <w:rStyle w:val="CommentTok"/>
+        </w:rPr>
+        <w:t xml:space="preserve">*</w:t>
+      </w:r>
+      <w:r>
+        <w:rPr>
+          <w:rStyle w:val="NormalTok"/>
+        </w:rPr>
+        <w:t xml:space="preserve">                           </w:t>
+      </w:r>
+      <w:r>
+        <w:rPr>
+          <w:rStyle w:val="CommentTok"/>
+        </w:rPr>
+        <w:t xml:space="preserve">是</w:t>
+      </w:r>
+      <w:r>
+        <w:rPr>
+          <w:rStyle w:val="NormalTok"/>
+        </w:rPr>
+        <w:t xml:space="preserve">file</w:t>
+      </w:r>
+      <w:r>
+        <w:rPr>
+          <w:rStyle w:val="CommentTok"/>
+        </w:rPr>
+        <w:t xml:space="preserve">（就是要重复），这边接收就是自动加入</w:t>
+      </w:r>
+      <w:r>
+        <w:rPr>
+          <w:rStyle w:val="NormalTok"/>
+        </w:rPr>
+        <w:t xml:space="preserve">List</w:t>
+      </w:r>
+      <w:r>
+        <w:rPr>
+          <w:rStyle w:val="KeywordTok"/>
+        </w:rPr>
+        <w:t xml:space="preserve">&lt;MultipartFile&gt;</w:t>
+      </w:r>
+      <w:r>
+        <w:rPr>
+          <w:rStyle w:val="CommentTok"/>
+        </w:rPr>
+        <w:t xml:space="preserve">中</w:t>
+      </w:r>
+      <w:r>
+        <w:rPr>
+          <w:rStyle w:val="NormalTok"/>
+        </w:rPr>
+        <w:t xml:space="preserve">+</w:t>
+      </w:r>
+      <w:r>
+        <w:br/>
+      </w:r>
+      <w:r>
+        <w:rPr>
+          <w:rStyle w:val="NormalTok"/>
+        </w:rPr>
+        <w:t xml:space="preserve">     </w:t>
+      </w:r>
+      <w:r>
+        <w:rPr>
+          <w:rStyle w:val="CommentTok"/>
+        </w:rPr>
+        <w:t xml:space="preserve">*</w:t>
+      </w:r>
+      <w:r>
+        <w:rPr>
+          <w:rStyle w:val="NormalTok"/>
+        </w:rPr>
+        <w:t xml:space="preserve"> </w:t>
+      </w:r>
+      <w:r>
+        <w:rPr>
+          <w:rStyle w:val="AnnotationTok"/>
+        </w:rPr>
         <w:t xml:space="preserve">@param activityDetailJson </w:t>
       </w:r>
       <w:r>
@@ -14611,6 +14712,13 @@
         <w:t xml:space="preserve">串发送过来，</w:t>
       </w:r>
       <w:r>
+        <w:rPr>
+          <w:rStyle w:val="NormalTok"/>
+        </w:rPr>
+        <w:t xml:space="preserve">+</w:t>
+      </w:r>
+      <w:r>
         <w:br/>
       </w:r>
       <w:r>
@@ -14662,6 +14770,13 @@
         <w:t xml:space="preserve">类也得把数据都封装好，</w:t>
       </w:r>
       <w:r>
+        <w:rPr>
+          <w:rStyle w:val="NormalTok"/>
+        </w:rPr>
+        <w:t xml:space="preserve">+</w:t>
+      </w:r>
+      <w:r>
         <w:br/>
       </w:r>
       <w:r>
@@ -14713,6 +14828,13 @@
         <w:t xml:space="preserve">是自增的</w:t>
       </w:r>
       <w:r>
+        <w:rPr>
+          <w:rStyle w:val="NormalTok"/>
+        </w:rPr>
+        <w:t xml:space="preserve">+</w:t>
+      </w:r>
+      <w:r>
         <w:br/>
       </w:r>
       <w:r>
@@ -14770,6 +14892,13 @@
         <w:t xml:space="preserve">"</w:t>
       </w:r>
       <w:r>
+        <w:rPr>
+          <w:rStyle w:val="NormalTok"/>
+        </w:rPr>
+        <w:t xml:space="preserve">+</w:t>
+      </w:r>
+      <w:r>
         <w:br/>
       </w:r>
       <w:r>
@@ -14836,7 +14965,8 @@
         <w:rPr>
           <w:rStyle w:val="NormalTok"/>
         </w:rPr>
-        <w:t xml:space="preserve">activityJson</w:t>
+        <w:t xml:space="preserve">activityJson+</w:t>
       </w:r>
       <w:r>
         <w:br/>
@@ -14854,6 +14984,13 @@
         <w:t xml:space="preserve">*/</w:t>
       </w:r>
       <w:r>
+        <w:rPr>
+          <w:rStyle w:val="NormalTok"/>
+        </w:rPr>
+        <w:t xml:space="preserve">+</w:t>
+      </w:r>
+      <w:r>
         <w:br/>
       </w:r>
       <w:r>
@@ -14884,7 +15021,8 @@
         <w:rPr>
           <w:rStyle w:val="NormalTok"/>
         </w:rPr>
-        <w:t xml:space="preserve">)</w:t>
+        <w:t xml:space="preserve">)+</w:t>
       </w:r>
       <w:r>
         <w:br/>
@@ -14933,15 +15071,52 @@
       </w:r>
       <w:r>
         <w:rPr>
+          <w:rStyle w:val="AttributeTok"/>
+        </w:rPr>
+        <w:t xml:space="preserve">@RequestParam</w:t>
+      </w:r>
+      <w:r>
+        <w:rPr>
+          <w:rStyle w:val="NormalTok"/>
+        </w:rPr>
+        <w:t xml:space="preserve">(</w:t>
+      </w:r>
+      <w:r>
+        <w:rPr>
+          <w:rStyle w:val="StringTok"/>
+        </w:rPr>
+        <w:t xml:space="preserve">"file"</w:t>
+      </w:r>
+      <w:r>
+        <w:rPr>
+          <w:rStyle w:val="NormalTok"/>
+        </w:rPr>
+        <w:t xml:space="preserve">) </w:t>
+      </w:r>
+      <w:r>
+        <w:rPr>
           <w:rStyle w:val="BuiltInTok"/>
         </w:rPr>
+        <w:t xml:space="preserve">List</w:t>
+      </w:r>
+      <w:r>
+        <w:rPr>
+          <w:rStyle w:val="NormalTok"/>
+        </w:rPr>
+        <w:t xml:space="preserve">&lt;MultipartFile&gt; files, </w:t>
+      </w:r>
+      <w:r>
+        <w:rPr>
+          <w:rStyle w:val="BuiltInTok"/>
+        </w:rPr>
         <w:t xml:space="preserve">String</w:t>
       </w:r>
       <w:r>
         <w:rPr>
           <w:rStyle w:val="NormalTok"/>
         </w:rPr>
-        <w:t xml:space="preserve"> activityDetailJson) {</w:t>
+        <w:t xml:space="preserve"> activityDetailJson) {+</w:t>
       </w:r>
       <w:r>
         <w:br/>
@@ -14974,7 +15149,8 @@
         <w:rPr>
           <w:rStyle w:val="NormalTok"/>
         </w:rPr>
-        <w:t xml:space="preserve">) {</w:t>
+        <w:t xml:space="preserve">) {+</w:t>
       </w:r>
       <w:r>
         <w:br/>
@@ -15031,7 +15207,8 @@
         <w:rPr>
           <w:rStyle w:val="NormalTok"/>
         </w:rPr>
-        <w:t xml:space="preserve">);</w:t>
+        <w:t xml:space="preserve">);+</w:t>
       </w:r>
       <w:r>
         <w:br/>
@@ -15064,82 +15241,51 @@
         <w:rPr>
           <w:rStyle w:val="NormalTok"/>
         </w:rPr>
-        <w:t xml:space="preserve">;</w:t>
-      </w:r>
-      <w:r>
-        <w:br/>
-      </w:r>
-      <w:r>
-        <w:rPr>
-          <w:rStyle w:val="NormalTok"/>
-        </w:rPr>
-        <w:t xml:space="preserve">        }</w:t>
-      </w:r>
-      <w:r>
-        <w:br/>
-      </w:r>
-      <w:r>
-        <w:rPr>
-          <w:rStyle w:val="NormalTok"/>
-        </w:rPr>
-        <w:t xml:space="preserve">        Activity activity = JSON.</w:t>
+        <w:t xml:space="preserve">;+</w:t>
+      </w:r>
+      <w:r>
+        <w:br/>
+      </w:r>
+      <w:r>
+        <w:rPr>
+          <w:rStyle w:val="NormalTok"/>
+        </w:rPr>
+        <w:t xml:space="preserve">        }+</w:t>
+      </w:r>
+      <w:r>
+        <w:br/>
+      </w:r>
+      <w:r>
+        <w:rPr>
+          <w:rStyle w:val="NormalTok"/>
+        </w:rPr>
+        <w:t xml:space="preserve">        </w:t>
+      </w:r>
+      <w:r>
+        <w:rPr>
+          <w:rStyle w:val="KeywordTok"/>
+        </w:rPr>
+        <w:t xml:space="preserve">return</w:t>
+      </w:r>
+      <w:r>
+        <w:rPr>
+          <w:rStyle w:val="NormalTok"/>
+        </w:rPr>
+        <w:t xml:space="preserve"> activityService.</w:t>
       </w:r>
       <w:r>
         <w:rPr>
           <w:rStyle w:val="FunctionTok"/>
         </w:rPr>
-        <w:t xml:space="preserve">parseObject</w:t>
-      </w:r>
-      <w:r>
-        <w:rPr>
-          <w:rStyle w:val="NormalTok"/>
-        </w:rPr>
-        <w:t xml:space="preserve">(activityDetailJson, Activity.</w:t>
-      </w:r>
-      <w:r>
-        <w:rPr>
-          <w:rStyle w:val="FunctionTok"/>
-        </w:rPr>
-        <w:t xml:space="preserve">class</w:t>
-      </w:r>
-      <w:r>
-        <w:rPr>
-          <w:rStyle w:val="NormalTok"/>
-        </w:rPr>
-        <w:t xml:space="preserve">);</w:t>
-      </w:r>
-      <w:r>
-        <w:br/>
-      </w:r>
-      <w:r>
-        <w:rPr>
-          <w:rStyle w:val="NormalTok"/>
-        </w:rPr>
-        <w:t xml:space="preserve">        </w:t>
-      </w:r>
-      <w:r>
-        <w:rPr>
-          <w:rStyle w:val="KeywordTok"/>
-        </w:rPr>
-        <w:t xml:space="preserve">return</w:t>
-      </w:r>
-      <w:r>
-        <w:rPr>
-          <w:rStyle w:val="NormalTok"/>
-        </w:rPr>
-        <w:t xml:space="preserve"> activityService.</w:t>
-      </w:r>
-      <w:r>
-        <w:rPr>
-          <w:rStyle w:val="FunctionTok"/>
-        </w:rPr>
         <w:t xml:space="preserve">addActivity</w:t>
       </w:r>
       <w:r>
         <w:rPr>
           <w:rStyle w:val="NormalTok"/>
         </w:rPr>
-        <w:t xml:space="preserve">(activity) ? </w:t>
+        <w:t xml:space="preserve">(files, activityDetailJson) ? </w:t>
       </w:r>
       <w:r>
         <w:rPr>
@@ -15163,7 +15309,8 @@
         <w:rPr>
           <w:rStyle w:val="NormalTok"/>
         </w:rPr>
-        <w:t xml:space="preserve">;</w:t>
+        <w:t xml:space="preserve">;+</w:t>
       </w:r>
       <w:r>
         <w:br/>
@@ -15176,7 +15323,7 @@
       </w:r>
     </w:p>
     <w:bookmarkEnd w:id="47"/>
-    <w:bookmarkStart w:id="48" w:name="header-n60"/>
+    <w:bookmarkStart w:id="48" w:name="header-n59"/>
     <w:p>
       <w:pPr>
         <w:pStyle w:val="Heading2"/>
@@ -15755,7 +15902,7 @@
       </w:r>
     </w:p>
     <w:bookmarkEnd w:id="48"/>
-    <w:bookmarkStart w:id="49" w:name="header-n62"/>
+    <w:bookmarkStart w:id="49" w:name="header-n61"/>
     <w:p>
       <w:pPr>
         <w:pStyle w:val="Heading2"/>

</xml_diff>

<commit_message>
Modify file upload size limit and fix refresh message return value bug
</commit_message>
<xml_diff>
--- a/project/interface.docx
+++ b/project/interface.docx
@@ -5781,6 +5781,13 @@
         <w:pStyle w:val="SourceCode"/>
       </w:pPr>
       <w:r>
+        <w:rPr>
+          <w:rStyle w:val="NormalTok"/>
+        </w:rPr>
+        <w:t xml:space="preserve">+</w:t>
+      </w:r>
+      <w:r>
         <w:br/>
       </w:r>
       <w:r>
@@ -5796,6 +5803,13 @@
         <w:t xml:space="preserve">/**</w:t>
       </w:r>
       <w:r>
+        <w:rPr>
+          <w:rStyle w:val="NormalTok"/>
+        </w:rPr>
+        <w:t xml:space="preserve">+</w:t>
+      </w:r>
+      <w:r>
         <w:br/>
       </w:r>
       <w:r>
@@ -5850,7 +5864,8 @@
         <w:rPr>
           <w:rStyle w:val="NormalTok"/>
         </w:rPr>
-        <w:t xml:space="preserve">getId</w:t>
+        <w:t xml:space="preserve">getId+</w:t>
       </w:r>
       <w:r>
         <w:br/>
@@ -5919,7 +5934,8 @@
         <w:rPr>
           <w:rStyle w:val="NormalTok"/>
         </w:rPr>
-        <w:t xml:space="preserve">getId</w:t>
+        <w:t xml:space="preserve">getId+</w:t>
       </w:r>
       <w:r>
         <w:br/>
@@ -5976,7 +5992,8 @@
         <w:rPr>
           <w:rStyle w:val="NormalTok"/>
         </w:rPr>
-        <w:t xml:space="preserve">Json</w:t>
+        <w:t xml:space="preserve">Json+</w:t>
       </w:r>
       <w:r>
         <w:br/>
@@ -6018,6 +6035,13 @@
         <w:t xml:space="preserve">每隔若干秒刷新消息</w:t>
       </w:r>
       <w:r>
+        <w:rPr>
+          <w:rStyle w:val="NormalTok"/>
+        </w:rPr>
+        <w:t xml:space="preserve">+</w:t>
+      </w:r>
+      <w:r>
         <w:br/>
       </w:r>
       <w:r>
@@ -6033,6 +6057,13 @@
         <w:t xml:space="preserve">*/</w:t>
       </w:r>
       <w:r>
+        <w:rPr>
+          <w:rStyle w:val="NormalTok"/>
+        </w:rPr>
+        <w:t xml:space="preserve">+</w:t>
+      </w:r>
+      <w:r>
         <w:br/>
       </w:r>
       <w:r>
@@ -6063,7 +6094,8 @@
         <w:rPr>
           <w:rStyle w:val="NormalTok"/>
         </w:rPr>
-        <w:t xml:space="preserve">)</w:t>
+        <w:t xml:space="preserve">)+</w:t>
       </w:r>
       <w:r>
         <w:br/>
@@ -6132,7 +6164,8 @@
         <w:rPr>
           <w:rStyle w:val="NormalTok"/>
         </w:rPr>
-        <w:t xml:space="preserve"> mineId) {</w:t>
+        <w:t xml:space="preserve"> mineId) {+</w:t>
       </w:r>
       <w:r>
         <w:br/>
@@ -6177,7 +6210,8 @@
         <w:rPr>
           <w:rStyle w:val="NormalTok"/>
         </w:rPr>
-        <w:t xml:space="preserve">) {</w:t>
+        <w:t xml:space="preserve">) {+</w:t>
       </w:r>
       <w:r>
         <w:br/>
@@ -6234,7 +6268,8 @@
         <w:rPr>
           <w:rStyle w:val="NormalTok"/>
         </w:rPr>
-        <w:t xml:space="preserve">);</w:t>
+        <w:t xml:space="preserve">);+</w:t>
       </w:r>
       <w:r>
         <w:br/>
@@ -6267,16 +6302,18 @@
         <w:rPr>
           <w:rStyle w:val="NormalTok"/>
         </w:rPr>
-        <w:t xml:space="preserve">;</w:t>
-      </w:r>
-      <w:r>
-        <w:br/>
-      </w:r>
-      <w:r>
-        <w:rPr>
-          <w:rStyle w:val="NormalTok"/>
-        </w:rPr>
-        <w:t xml:space="preserve">        }</w:t>
+        <w:t xml:space="preserve">;+</w:t>
+      </w:r>
+      <w:r>
+        <w:br/>
+      </w:r>
+      <w:r>
+        <w:rPr>
+          <w:rStyle w:val="NormalTok"/>
+        </w:rPr>
+        <w:t xml:space="preserve">        }+</w:t>
       </w:r>
       <w:r>
         <w:br/>
@@ -6309,7 +6346,8 @@
         <w:rPr>
           <w:rStyle w:val="NormalTok"/>
         </w:rPr>
-        <w:t xml:space="preserve">(otherId, mineId);</w:t>
+        <w:t xml:space="preserve">(otherId, mineId);+</w:t>
       </w:r>
       <w:r>
         <w:br/>
@@ -6330,7 +6368,7 @@
         <w:rPr>
           <w:rStyle w:val="NormalTok"/>
         </w:rPr>
-        <w:t xml:space="preserve"> messagesList == </w:t>
+        <w:t xml:space="preserve"> messagesList != </w:t>
       </w:r>
       <w:r>
         <w:rPr>
@@ -6366,7 +6404,8 @@
         <w:rPr>
           <w:rStyle w:val="NormalTok"/>
         </w:rPr>
-        <w:t xml:space="preserve">;</w:t>
+        <w:t xml:space="preserve">;+</w:t>
       </w:r>
       <w:r>
         <w:br/>
@@ -17748,7 +17787,31 @@
         <w:rPr>
           <w:rStyle w:val="NormalTok"/>
         </w:rPr>
-        <w:t xml:space="preserve"> howManyDays) {</w:t>
+        <w:t xml:space="preserve"> howManyDays, </w:t>
+      </w:r>
+      <w:r>
+        <w:rPr>
+          <w:rStyle w:val="BuiltInTok"/>
+        </w:rPr>
+        <w:t xml:space="preserve">Integer</w:t>
+      </w:r>
+      <w:r>
+        <w:rPr>
+          <w:rStyle w:val="NormalTok"/>
+        </w:rPr>
+        <w:t xml:space="preserve"> pageNum, </w:t>
+      </w:r>
+      <w:r>
+        <w:rPr>
+          <w:rStyle w:val="BuiltInTok"/>
+        </w:rPr>
+        <w:t xml:space="preserve">Integer</w:t>
+      </w:r>
+      <w:r>
+        <w:rPr>
+          <w:rStyle w:val="NormalTok"/>
+        </w:rPr>
+        <w:t xml:space="preserve"> pageSize) {</w:t>
       </w:r>
       <w:r>
         <w:br/>
@@ -17781,7 +17844,7 @@
         <w:rPr>
           <w:rStyle w:val="NormalTok"/>
         </w:rPr>
-        <w:t xml:space="preserve">(howManyDays);</w:t>
+        <w:t xml:space="preserve">(howManyDays, pageNum, pageSize);</w:t>
       </w:r>
       <w:r>
         <w:br/>
@@ -18159,7 +18222,31 @@
         <w:rPr>
           <w:rStyle w:val="NormalTok"/>
         </w:rPr>
-        <w:t xml:space="preserve"> highCost) {</w:t>
+        <w:t xml:space="preserve"> highCost, </w:t>
+      </w:r>
+      <w:r>
+        <w:rPr>
+          <w:rStyle w:val="BuiltInTok"/>
+        </w:rPr>
+        <w:t xml:space="preserve">Integer</w:t>
+      </w:r>
+      <w:r>
+        <w:rPr>
+          <w:rStyle w:val="NormalTok"/>
+        </w:rPr>
+        <w:t xml:space="preserve"> pageNum, </w:t>
+      </w:r>
+      <w:r>
+        <w:rPr>
+          <w:rStyle w:val="BuiltInTok"/>
+        </w:rPr>
+        <w:t xml:space="preserve">Integer</w:t>
+      </w:r>
+      <w:r>
+        <w:rPr>
+          <w:rStyle w:val="NormalTok"/>
+        </w:rPr>
+        <w:t xml:space="preserve"> pageSize) {</w:t>
       </w:r>
       <w:r>
         <w:br/>
@@ -18192,7 +18279,7 @@
         <w:rPr>
           <w:rStyle w:val="NormalTok"/>
         </w:rPr>
-        <w:t xml:space="preserve">(lowCost, highCost);</w:t>
+        <w:t xml:space="preserve">(lowCost, highCost, pageNum, pageSize);</w:t>
       </w:r>
       <w:r>
         <w:br/>
@@ -18531,7 +18618,31 @@
         <w:rPr>
           <w:rStyle w:val="NormalTok"/>
         </w:rPr>
-        <w:t xml:space="preserve"> tag) {</w:t>
+        <w:t xml:space="preserve"> tag, </w:t>
+      </w:r>
+      <w:r>
+        <w:rPr>
+          <w:rStyle w:val="BuiltInTok"/>
+        </w:rPr>
+        <w:t xml:space="preserve">Integer</w:t>
+      </w:r>
+      <w:r>
+        <w:rPr>
+          <w:rStyle w:val="NormalTok"/>
+        </w:rPr>
+        <w:t xml:space="preserve"> pageNum, </w:t>
+      </w:r>
+      <w:r>
+        <w:rPr>
+          <w:rStyle w:val="BuiltInTok"/>
+        </w:rPr>
+        <w:t xml:space="preserve">Integer</w:t>
+      </w:r>
+      <w:r>
+        <w:rPr>
+          <w:rStyle w:val="NormalTok"/>
+        </w:rPr>
+        <w:t xml:space="preserve"> pageSize) {</w:t>
       </w:r>
       <w:r>
         <w:br/>
@@ -18564,7 +18675,7 @@
         <w:rPr>
           <w:rStyle w:val="NormalTok"/>
         </w:rPr>
-        <w:t xml:space="preserve">(tag);</w:t>
+        <w:t xml:space="preserve">(tag, pageNum, pageSize);</w:t>
       </w:r>
       <w:r>
         <w:br/>

</xml_diff>

<commit_message>
Optimizing access to user list data
</commit_message>
<xml_diff>
--- a/project/interface.docx
+++ b/project/interface.docx
@@ -4512,6 +4512,13 @@
         <w:t xml:space="preserve">/**</w:t>
       </w:r>
       <w:r>
+        <w:rPr>
+          <w:rStyle w:val="NormalTok"/>
+        </w:rPr>
+        <w:t xml:space="preserve">+</w:t>
+      </w:r>
+      <w:r>
         <w:br/>
       </w:r>
       <w:r>
@@ -4572,7 +4579,8 @@
         <w:rPr>
           <w:rStyle w:val="NormalTok"/>
         </w:rPr>
-        <w:t xml:space="preserve">getId</w:t>
+        <w:t xml:space="preserve">getId+</w:t>
       </w:r>
       <w:r>
         <w:br/>
@@ -4635,7 +4643,8 @@
         <w:rPr>
           <w:rStyle w:val="NormalTok"/>
         </w:rPr>
-        <w:t xml:space="preserve">getId</w:t>
+        <w:t xml:space="preserve">getId+</w:t>
       </w:r>
       <w:r>
         <w:br/>
@@ -4677,6 +4686,13 @@
         <w:t xml:space="preserve">当前页码</w:t>
       </w:r>
       <w:r>
+        <w:rPr>
+          <w:rStyle w:val="NormalTok"/>
+        </w:rPr>
+        <w:t xml:space="preserve">+</w:t>
+      </w:r>
+      <w:r>
         <w:br/>
       </w:r>
       <w:r>
@@ -4710,6 +4726,13 @@
         <w:t xml:space="preserve">页面大小</w:t>
       </w:r>
       <w:r>
+        <w:rPr>
+          <w:rStyle w:val="NormalTok"/>
+        </w:rPr>
+        <w:t xml:space="preserve">+</w:t>
+      </w:r>
+      <w:r>
         <w:br/>
       </w:r>
       <w:r>
@@ -4764,7 +4787,8 @@
         <w:rPr>
           <w:rStyle w:val="NormalTok"/>
         </w:rPr>
-        <w:t xml:space="preserve">Json</w:t>
+        <w:t xml:space="preserve">Json+</w:t>
       </w:r>
       <w:r>
         <w:br/>
@@ -4806,6 +4830,13 @@
         <w:t xml:space="preserve">获取消息列表，分页显示</w:t>
       </w:r>
       <w:r>
+        <w:rPr>
+          <w:rStyle w:val="NormalTok"/>
+        </w:rPr>
+        <w:t xml:space="preserve">+</w:t>
+      </w:r>
+      <w:r>
         <w:br/>
       </w:r>
       <w:r>
@@ -4821,6 +4852,13 @@
         <w:t xml:space="preserve">*/</w:t>
       </w:r>
       <w:r>
+        <w:rPr>
+          <w:rStyle w:val="NormalTok"/>
+        </w:rPr>
+        <w:t xml:space="preserve">+</w:t>
+      </w:r>
+      <w:r>
         <w:br/>
       </w:r>
       <w:r>
@@ -4851,7 +4889,8 @@
         <w:rPr>
           <w:rStyle w:val="NormalTok"/>
         </w:rPr>
-        <w:t xml:space="preserve">)</w:t>
+        <w:t xml:space="preserve">)+</w:t>
       </w:r>
       <w:r>
         <w:br/>
@@ -4944,7 +4983,8 @@
         <w:rPr>
           <w:rStyle w:val="NormalTok"/>
         </w:rPr>
-        <w:t xml:space="preserve"> pageSize) {</w:t>
+        <w:t xml:space="preserve"> pageSize) {+</w:t>
       </w:r>
       <w:r>
         <w:br/>
@@ -5013,7 +5053,8 @@
         <w:rPr>
           <w:rStyle w:val="NormalTok"/>
         </w:rPr>
-        <w:t xml:space="preserve">) {</w:t>
+        <w:t xml:space="preserve">) {+</w:t>
       </w:r>
       <w:r>
         <w:br/>
@@ -5070,7 +5111,8 @@
         <w:rPr>
           <w:rStyle w:val="NormalTok"/>
         </w:rPr>
-        <w:t xml:space="preserve">);</w:t>
+        <w:t xml:space="preserve">);+</w:t>
       </w:r>
       <w:r>
         <w:br/>
@@ -5103,16 +5145,18 @@
         <w:rPr>
           <w:rStyle w:val="NormalTok"/>
         </w:rPr>
-        <w:t xml:space="preserve">;</w:t>
-      </w:r>
-      <w:r>
-        <w:br/>
-      </w:r>
-      <w:r>
-        <w:rPr>
-          <w:rStyle w:val="NormalTok"/>
-        </w:rPr>
-        <w:t xml:space="preserve">        }</w:t>
+        <w:t xml:space="preserve">;+</w:t>
+      </w:r>
+      <w:r>
+        <w:br/>
+      </w:r>
+      <w:r>
+        <w:rPr>
+          <w:rStyle w:val="NormalTok"/>
+        </w:rPr>
+        <w:t xml:space="preserve">        }+</w:t>
       </w:r>
       <w:r>
         <w:br/>
@@ -5145,7 +5189,8 @@
         <w:rPr>
           <w:rStyle w:val="NormalTok"/>
         </w:rPr>
-        <w:t xml:space="preserve">(sender, receiver, pageNum, pageSize);</w:t>
+        <w:t xml:space="preserve">(sender, receiver, pageNum, pageSize);+</w:t>
       </w:r>
       <w:r>
         <w:br/>
@@ -5202,7 +5247,8 @@
         <w:rPr>
           <w:rStyle w:val="NormalTok"/>
         </w:rPr>
-        <w:t xml:space="preserve">;</w:t>
+        <w:t xml:space="preserve">;+</w:t>
       </w:r>
       <w:r>
         <w:br/>
@@ -5781,13 +5827,6 @@
         <w:pStyle w:val="SourceCode"/>
       </w:pPr>
       <w:r>
-        <w:rPr>
-          <w:rStyle w:val="NormalTok"/>
-        </w:rPr>
-        <w:t xml:space="preserve">-</w:t>
-      </w:r>
-      <w:r>
         <w:br/>
       </w:r>
       <w:r>
@@ -5803,13 +5842,6 @@
         <w:t xml:space="preserve">/**</w:t>
       </w:r>
       <w:r>
-        <w:rPr>
-          <w:rStyle w:val="NormalTok"/>
-        </w:rPr>
-        <w:t xml:space="preserve">-</w:t>
-      </w:r>
-      <w:r>
         <w:br/>
       </w:r>
       <w:r>
@@ -5864,8 +5896,7 @@
         <w:rPr>
           <w:rStyle w:val="NormalTok"/>
         </w:rPr>
-        <w:t xml:space="preserve">getId-</w:t>
+        <w:t xml:space="preserve">getId</w:t>
       </w:r>
       <w:r>
         <w:br/>
@@ -5934,8 +5965,7 @@
         <w:rPr>
           <w:rStyle w:val="NormalTok"/>
         </w:rPr>
-        <w:t xml:space="preserve">getId-</w:t>
+        <w:t xml:space="preserve">getId</w:t>
       </w:r>
       <w:r>
         <w:br/>
@@ -5992,8 +6022,7 @@
         <w:rPr>
           <w:rStyle w:val="NormalTok"/>
         </w:rPr>
-        <w:t xml:space="preserve">Json-</w:t>
+        <w:t xml:space="preserve">Json</w:t>
       </w:r>
       <w:r>
         <w:br/>
@@ -6035,13 +6064,6 @@
         <w:t xml:space="preserve">每隔若干秒刷新消息</w:t>
       </w:r>
       <w:r>
-        <w:rPr>
-          <w:rStyle w:val="NormalTok"/>
-        </w:rPr>
-        <w:t xml:space="preserve">-</w:t>
-      </w:r>
-      <w:r>
         <w:br/>
       </w:r>
       <w:r>
@@ -6057,13 +6079,6 @@
         <w:t xml:space="preserve">*/</w:t>
       </w:r>
       <w:r>
-        <w:rPr>
-          <w:rStyle w:val="NormalTok"/>
-        </w:rPr>
-        <w:t xml:space="preserve">-</w:t>
-      </w:r>
-      <w:r>
         <w:br/>
       </w:r>
       <w:r>
@@ -6094,8 +6109,7 @@
         <w:rPr>
           <w:rStyle w:val="NormalTok"/>
         </w:rPr>
-        <w:t xml:space="preserve">)-</w:t>
+        <w:t xml:space="preserve">)</w:t>
       </w:r>
       <w:r>
         <w:br/>
@@ -6164,8 +6178,7 @@
         <w:rPr>
           <w:rStyle w:val="NormalTok"/>
         </w:rPr>
-        <w:t xml:space="preserve"> mineId) {-</w:t>
+        <w:t xml:space="preserve"> mineId) {</w:t>
       </w:r>
       <w:r>
         <w:br/>
@@ -6210,8 +6223,7 @@
         <w:rPr>
           <w:rStyle w:val="NormalTok"/>
         </w:rPr>
-        <w:t xml:space="preserve">) {-</w:t>
+        <w:t xml:space="preserve">) {</w:t>
       </w:r>
       <w:r>
         <w:br/>
@@ -6268,8 +6280,7 @@
         <w:rPr>
           <w:rStyle w:val="NormalTok"/>
         </w:rPr>
-        <w:t xml:space="preserve">);-</w:t>
+        <w:t xml:space="preserve">);</w:t>
       </w:r>
       <w:r>
         <w:br/>
@@ -6302,18 +6313,16 @@
         <w:rPr>
           <w:rStyle w:val="NormalTok"/>
         </w:rPr>
-        <w:t xml:space="preserve">;-</w:t>
-      </w:r>
-      <w:r>
-        <w:br/>
-      </w:r>
-      <w:r>
-        <w:rPr>
-          <w:rStyle w:val="NormalTok"/>
-        </w:rPr>
-        <w:t xml:space="preserve">        }-</w:t>
+        <w:t xml:space="preserve">;</w:t>
+      </w:r>
+      <w:r>
+        <w:br/>
+      </w:r>
+      <w:r>
+        <w:rPr>
+          <w:rStyle w:val="NormalTok"/>
+        </w:rPr>
+        <w:t xml:space="preserve">        }</w:t>
       </w:r>
       <w:r>
         <w:br/>
@@ -6346,8 +6355,7 @@
         <w:rPr>
           <w:rStyle w:val="NormalTok"/>
         </w:rPr>
-        <w:t xml:space="preserve">(otherId, mineId);-</w:t>
+        <w:t xml:space="preserve">(otherId, mineId);</w:t>
       </w:r>
       <w:r>
         <w:br/>
@@ -6404,8 +6412,7 @@
         <w:rPr>
           <w:rStyle w:val="NormalTok"/>
         </w:rPr>
-        <w:t xml:space="preserve">;-</w:t>
+        <w:t xml:space="preserve">;</w:t>
       </w:r>
       <w:r>
         <w:br/>
@@ -9624,6 +9631,13 @@
         <w:t xml:space="preserve">/**</w:t>
       </w:r>
       <w:r>
+        <w:rPr>
+          <w:rStyle w:val="NormalTok"/>
+        </w:rPr>
+        <w:t xml:space="preserve">+</w:t>
+      </w:r>
+      <w:r>
         <w:br/>
       </w:r>
       <w:r>
@@ -9666,7 +9680,8 @@
         <w:rPr>
           <w:rStyle w:val="NormalTok"/>
         </w:rPr>
-        <w:t xml:space="preserve">id</w:t>
+        <w:t xml:space="preserve">id+</w:t>
       </w:r>
       <w:r>
         <w:br/>
@@ -9705,25 +9720,74 @@
         <w:rPr>
           <w:rStyle w:val="NormalTok"/>
         </w:rPr>
-        <w:t xml:space="preserve">Messages</w:t>
-      </w:r>
-      <w:r>
-        <w:rPr>
-          <w:rStyle w:val="CommentTok"/>
-        </w:rPr>
-        <w:t xml:space="preserve">类的</w:t>
-      </w:r>
-      <w:r>
-        <w:rPr>
-          <w:rStyle w:val="NormalTok"/>
-        </w:rPr>
-        <w:t xml:space="preserve">list</w:t>
-      </w:r>
-      <w:r>
-        <w:rPr>
-          <w:rStyle w:val="CommentTok"/>
-        </w:rPr>
-        <w:t xml:space="preserve">集合</w:t>
+        <w:t xml:space="preserve">List</w:t>
+      </w:r>
+      <w:r>
+        <w:rPr>
+          <w:rStyle w:val="KeywordTok"/>
+        </w:rPr>
+        <w:t xml:space="preserve">&lt;Map</w:t>
+      </w:r>
+      <w:r>
+        <w:rPr>
+          <w:rStyle w:val="NormalTok"/>
+        </w:rPr>
+        <w:t xml:space="preserve"> </w:t>
+      </w:r>
+      <w:r>
+        <w:rPr>
+          <w:rStyle w:val="ErrorTok"/>
+        </w:rPr>
+        <w:t xml:space="preserve">&lt;</w:t>
+      </w:r>
+      <w:r>
+        <w:rPr>
+          <w:rStyle w:val="OtherTok"/>
+        </w:rPr>
+        <w:t xml:space="preserve"> Messages</w:t>
+      </w:r>
+      <w:r>
+        <w:rPr>
+          <w:rStyle w:val="ErrorTok"/>
+        </w:rPr>
+        <w:t xml:space="preserve">,</w:t>
+      </w:r>
+      <w:r>
+        <w:rPr>
+          <w:rStyle w:val="OtherTok"/>
+        </w:rPr>
+        <w:t xml:space="preserve"> Integer</w:t>
+      </w:r>
+      <w:r>
+        <w:rPr>
+          <w:rStyle w:val="KeywordTok"/>
+        </w:rPr>
+        <w:t xml:space="preserve">&gt;</w:t>
+      </w:r>
+      <w:r>
+        <w:rPr>
+          <w:rStyle w:val="CommentTok"/>
+        </w:rPr>
+        <w:t xml:space="preserve">&gt;,</w:t>
+      </w:r>
+      <w:r>
+        <w:rPr>
+          <w:rStyle w:val="NormalTok"/>
+        </w:rPr>
+        <w:t xml:space="preserve">messages</w:t>
+      </w:r>
+      <w:r>
+        <w:rPr>
+          <w:rStyle w:val="CommentTok"/>
+        </w:rPr>
+        <w:t xml:space="preserve">的数据表示用于展示聊天列表中</w:t>
+      </w:r>
+      <w:r>
+        <w:rPr>
+          <w:rStyle w:val="NormalTok"/>
+        </w:rPr>
+        <w:t xml:space="preserve">+</w:t>
       </w:r>
       <w:r>
         <w:br/>
@@ -9750,6 +9814,52 @@
         <w:rPr>
           <w:rStyle w:val="CommentTok"/>
         </w:rPr>
+        <w:t xml:space="preserve">最新的一条消息，</w:t>
+      </w:r>
+      <w:r>
+        <w:rPr>
+          <w:rStyle w:val="NormalTok"/>
+        </w:rPr>
+        <w:t xml:space="preserve">Integer</w:t>
+      </w:r>
+      <w:r>
+        <w:rPr>
+          <w:rStyle w:val="CommentTok"/>
+        </w:rPr>
+        <w:t xml:space="preserve">的数据为未读消息数量，业务逻辑为我是接收者，发送者为对方，且消息未读</w:t>
+      </w:r>
+      <w:r>
+        <w:rPr>
+          <w:rStyle w:val="NormalTok"/>
+        </w:rPr>
+        <w:t xml:space="preserve">+</w:t>
+      </w:r>
+      <w:r>
+        <w:br/>
+      </w:r>
+      <w:r>
+        <w:rPr>
+          <w:rStyle w:val="NormalTok"/>
+        </w:rPr>
+        <w:t xml:space="preserve">     </w:t>
+      </w:r>
+      <w:r>
+        <w:rPr>
+          <w:rStyle w:val="CommentTok"/>
+        </w:rPr>
+        <w:t xml:space="preserve">*</w:t>
+      </w:r>
+      <w:r>
+        <w:rPr>
+          <w:rStyle w:val="NormalTok"/>
+        </w:rPr>
+        <w:t xml:space="preserve"> </w:t>
+      </w:r>
+      <w:r>
+        <w:rPr>
+          <w:rStyle w:val="CommentTok"/>
+        </w:rPr>
         <w:t xml:space="preserve">@</w:t>
       </w:r>
       <w:r>
@@ -9765,6 +9875,13 @@
         <w:t xml:space="preserve">获取和用户交流过的消息列表</w:t>
       </w:r>
       <w:r>
+        <w:rPr>
+          <w:rStyle w:val="NormalTok"/>
+        </w:rPr>
+        <w:t xml:space="preserve">+</w:t>
+      </w:r>
+      <w:r>
         <w:br/>
       </w:r>
       <w:r>
@@ -9780,6 +9897,13 @@
         <w:t xml:space="preserve">*/</w:t>
       </w:r>
       <w:r>
+        <w:rPr>
+          <w:rStyle w:val="NormalTok"/>
+        </w:rPr>
+        <w:t xml:space="preserve">+</w:t>
+      </w:r>
+      <w:r>
         <w:br/>
       </w:r>
       <w:r>
@@ -9810,7 +9934,8 @@
         <w:rPr>
           <w:rStyle w:val="NormalTok"/>
         </w:rPr>
-        <w:t xml:space="preserve">)</w:t>
+        <w:t xml:space="preserve">)+</w:t>
       </w:r>
       <w:r>
         <w:br/>
@@ -9867,7 +9992,8 @@
         <w:rPr>
           <w:rStyle w:val="NormalTok"/>
         </w:rPr>
-        <w:t xml:space="preserve"> id) {</w:t>
+        <w:t xml:space="preserve"> id) {+</w:t>
       </w:r>
       <w:r>
         <w:br/>
@@ -9900,7 +10026,8 @@
         <w:rPr>
           <w:rStyle w:val="NormalTok"/>
         </w:rPr>
-        <w:t xml:space="preserve">) {</w:t>
+        <w:t xml:space="preserve">) {+</w:t>
       </w:r>
       <w:r>
         <w:br/>
@@ -9957,7 +10084,8 @@
         <w:rPr>
           <w:rStyle w:val="NormalTok"/>
         </w:rPr>
-        <w:t xml:space="preserve">);</w:t>
+        <w:t xml:space="preserve">);+</w:t>
       </w:r>
       <w:r>
         <w:br/>
@@ -9990,16 +10118,18 @@
         <w:rPr>
           <w:rStyle w:val="NormalTok"/>
         </w:rPr>
-        <w:t xml:space="preserve">;</w:t>
-      </w:r>
-      <w:r>
-        <w:br/>
-      </w:r>
-      <w:r>
-        <w:rPr>
-          <w:rStyle w:val="NormalTok"/>
-        </w:rPr>
-        <w:t xml:space="preserve">        }</w:t>
+        <w:t xml:space="preserve">;+</w:t>
+      </w:r>
+      <w:r>
+        <w:br/>
+      </w:r>
+      <w:r>
+        <w:rPr>
+          <w:rStyle w:val="NormalTok"/>
+        </w:rPr>
+        <w:t xml:space="preserve">        }+</w:t>
       </w:r>
       <w:r>
         <w:br/>
@@ -10020,7 +10150,31 @@
         <w:rPr>
           <w:rStyle w:val="NormalTok"/>
         </w:rPr>
-        <w:t xml:space="preserve">&lt;Messages&gt; messagesList = userService.</w:t>
+        <w:t xml:space="preserve">&lt;</w:t>
+      </w:r>
+      <w:r>
+        <w:rPr>
+          <w:rStyle w:val="BuiltInTok"/>
+        </w:rPr>
+        <w:t xml:space="preserve">Map</w:t>
+      </w:r>
+      <w:r>
+        <w:rPr>
+          <w:rStyle w:val="NormalTok"/>
+        </w:rPr>
+        <w:t xml:space="preserve">&lt;Messages, </w:t>
+      </w:r>
+      <w:r>
+        <w:rPr>
+          <w:rStyle w:val="BuiltInTok"/>
+        </w:rPr>
+        <w:t xml:space="preserve">Integer</w:t>
+      </w:r>
+      <w:r>
+        <w:rPr>
+          <w:rStyle w:val="NormalTok"/>
+        </w:rPr>
+        <w:t xml:space="preserve">&gt;&gt; messagesList = userService.</w:t>
       </w:r>
       <w:r>
         <w:rPr>
@@ -10032,7 +10186,8 @@
         <w:rPr>
           <w:rStyle w:val="NormalTok"/>
         </w:rPr>
-        <w:t xml:space="preserve">(id);</w:t>
+        <w:t xml:space="preserve">(id);+</w:t>
       </w:r>
       <w:r>
         <w:br/>
@@ -10101,7 +10256,8 @@
         <w:rPr>
           <w:rStyle w:val="NormalTok"/>
         </w:rPr>
-        <w:t xml:space="preserve">;</w:t>
+        <w:t xml:space="preserve">;+</w:t>
       </w:r>
       <w:r>
         <w:br/>

</xml_diff>